<commit_message>
Finalizada versão 0.1 do sistema GTI-Competências
</commit_message>
<xml_diff>
--- a/output/docx/RF006 - Gerenciar Perfis de Competências.docx
+++ b/output/docx/RF006 - Gerenciar Perfis de Competências.docx
@@ -759,6 +759,50 @@
           </w:p>
         </w:tc>
       </w:tr>
+      <w:tr>
+        <w:trPr/>
+        <w:tc>
+          <w:tcPr>
+            <w:tcW w:w="2700" w:type="dxa"/>
+            <w:tcBorders>
+              <w:left w:val="single" w:sz="2" w:space="0" w:color="000000"/>
+              <w:bottom w:val="single" w:sz="2" w:space="0" w:color="000000"/>
+            </w:tcBorders>
+            <w:shd w:fill="auto" w:val="clear"/>
+          </w:tcPr>
+          <w:p>
+            <w:pPr>
+              <w:pStyle w:val="Normal"/>
+              <w:rPr/>
+            </w:pPr>
+            <w:r>
+              <w:rPr/>
+              <w:t>usuarioNA</w:t>
+            </w:r>
+          </w:p>
+        </w:tc>
+        <w:tc>
+          <w:tcPr>
+            <w:tcW w:w="6882" w:type="dxa"/>
+            <w:tcBorders>
+              <w:left w:val="single" w:sz="2" w:space="0" w:color="000000"/>
+              <w:bottom w:val="single" w:sz="2" w:space="0" w:color="000000"/>
+              <w:right w:val="single" w:sz="2" w:space="0" w:color="000000"/>
+            </w:tcBorders>
+            <w:shd w:fill="auto" w:val="clear"/>
+          </w:tcPr>
+          <w:p>
+            <w:pPr>
+              <w:pStyle w:val="Normal"/>
+              <w:rPr/>
+            </w:pPr>
+            <w:r>
+              <w:rPr/>
+              <w:t>Usuario Não-Autenticado</w:t>
+            </w:r>
+          </w:p>
+        </w:tc>
+      </w:tr>
     </w:tbl>
     <w:p>
       <w:pPr>
@@ -962,7 +1006,7 @@
           <w:szCs w:val="24"/>
           <w:u w:val="none"/>
         </w:rPr>
-        <w:t>1. Líder de Pessoas acessa a funcionalidade de gestão de perfis de competências a partir do menu inicial </w:t>
+        <w:t>1. Líder de Pessoas acessa a funcionalidade de gestão de perfis de competências a partir do menu inicial af[4]</w:t>
       </w:r>
     </w:p>
     <w:p>
@@ -1995,6 +2039,57 @@
       <w:r>
         <w:rPr/>
         <w:t>6. System exibe a listagem dos perfis de competências com o perfil de competências excluído </w:t>
+      </w:r>
+    </w:p>
+    <w:p>
+      <w:pPr>
+        <w:pStyle w:val="Normal"/>
+        <w:rPr/>
+      </w:pPr>
+      <w:r>
+        <w:rPr/>
+        <w:t/>
+      </w:r>
+    </w:p>
+    <w:p>
+      <w:pPr>
+        <w:pStyle w:val="Normal"/>
+        <w:rPr/>
+      </w:pPr>
+      <w:r>
+        <w:rPr/>
+        <w:t>AF[4] – Modo de visualização para usuários não-autenticados</w:t>
+      </w:r>
+    </w:p>
+    <w:p>
+      <w:pPr>
+        <w:pStyle w:val="Normal"/>
+        <w:rPr/>
+      </w:pPr>
+      <w:bookmarkStart w:id="2" w:name="__DdeLink__603_36032102961"/>
+      <w:r>
+        <w:rPr/>
+        <w:t/>
+      </w:r>
+      <w:bookmarkEnd w:id="2"/>
+      <w:r>
+        <w:rPr/>
+        <w:t>1. Usuario Não-Autenticado acessa a funcionalidade de gestão de perfis de competências a partir do menu inicial </w:t>
+      </w:r>
+    </w:p>
+    <w:p>
+      <w:pPr>
+        <w:pStyle w:val="Normal"/>
+        <w:rPr/>
+      </w:pPr>
+      <w:r>
+        <w:rPr/>
+        <w:t/>
+      </w:r>
+      <w:bookmarkEnd w:id="2"/>
+      <w:r>
+        <w:rPr/>
+        <w:t>2. System exibe a listagem dos perfis de competências cadastrados apenas para visualização com a opção 'Ajuda' </w:t>
       </w:r>
     </w:p>
     <w:p>

</xml_diff>